<commit_message>
removed lakes and other minor adjustments
</commit_message>
<xml_diff>
--- a/docs/statespace.docx
+++ b/docs/statespace.docx
@@ -253,23 +253,7 @@
           <w:rFonts w:cstheme="minorHAnsi"/>
           <w:lang w:val="nl-NL"/>
         </w:rPr>
-        <w:t>Geef de formule voor de berekening van (de bovengrens van) de grootte van de state-</w:t>
-      </w:r>
-      <w:proofErr w:type="spellStart"/>
-      <w:r>
-        <w:rPr>
-          <w:rFonts w:cstheme="minorHAnsi"/>
-          <w:lang w:val="nl-NL"/>
-        </w:rPr>
-        <w:t>space</w:t>
-      </w:r>
-      <w:proofErr w:type="spellEnd"/>
-      <w:r>
-        <w:rPr>
-          <w:rFonts w:cstheme="minorHAnsi"/>
-          <w:lang w:val="nl-NL"/>
-        </w:rPr>
-        <w:t xml:space="preserve"> van je case.</w:t>
+        <w:t>Geef de formule voor de berekening van (de bovengrens van) de grootte van de state-space van je case.</w:t>
       </w:r>
     </w:p>
     <w:p>
@@ -284,37 +268,35 @@
           <w:rFonts w:cstheme="minorHAnsi"/>
           <w:lang w:val="nl-NL"/>
         </w:rPr>
-        <w:t xml:space="preserve">Het aantal mogelijke trajecten per beginpunt = </w:t>
-      </w:r>
-      <w:proofErr w:type="spellStart"/>
-      <w:r>
-        <w:rPr>
-          <w:rFonts w:cstheme="minorHAnsi"/>
-          <w:lang w:val="nl-NL"/>
-        </w:rPr>
-        <w:t>n</w:t>
-      </w:r>
-      <w:r>
-        <w:rPr>
-          <w:rFonts w:cstheme="minorHAnsi"/>
-          <w:lang w:val="nl-NL"/>
-        </w:rPr>
-        <w:t>^r</w:t>
-      </w:r>
-      <w:proofErr w:type="spellEnd"/>
-      <w:r>
-        <w:rPr>
-          <w:rFonts w:cstheme="minorHAnsi"/>
-          <w:lang w:val="nl-NL"/>
-        </w:rPr>
-        <w:t xml:space="preserve">. Hier is n het aantal opties vanaf een station (gedefinieerd als 3) en r het aantal </w:t>
-      </w:r>
-      <w:r>
-        <w:rPr>
-          <w:rFonts w:cstheme="minorHAnsi"/>
-          <w:lang w:val="nl-NL"/>
-        </w:rPr>
-        <w:t xml:space="preserve">verbindingen per traject. Dit veranderd per lengte van een traject. De lengte voor een traject </w:t>
+        <w:t>Het aantal mogelijke trajecten per beginpunt = n</w:t>
+      </w:r>
+      <w:r>
+        <w:rPr>
+          <w:rFonts w:cstheme="minorHAnsi"/>
+          <w:lang w:val="nl-NL"/>
+        </w:rPr>
+        <w:t xml:space="preserve">^r. Hier is n het aantal opties vanaf een station (gedefinieerd als 3) en r het aantal </w:t>
+      </w:r>
+      <w:r>
+        <w:rPr>
+          <w:rFonts w:cstheme="minorHAnsi"/>
+          <w:lang w:val="nl-NL"/>
+        </w:rPr>
+        <w:t>verbindingen per traject. Dit verander</w:t>
+      </w:r>
+      <w:r>
+        <w:rPr>
+          <w:rFonts w:cstheme="minorHAnsi"/>
+          <w:lang w:val="nl-NL"/>
+        </w:rPr>
+        <w:t>t</w:t>
+      </w:r>
+      <w:r>
+        <w:rPr>
+          <w:rFonts w:cstheme="minorHAnsi"/>
+          <w:lang w:val="nl-NL"/>
+        </w:rPr>
+        <w:t xml:space="preserve"> per lengte van een traject. De lengte voor een traject </w:t>
       </w:r>
       <w:r>
         <w:rPr>
@@ -582,23 +564,7 @@
           <w:rFonts w:cstheme="minorHAnsi"/>
           <w:lang w:val="nl-NL"/>
         </w:rPr>
-        <w:t>(</w:t>
-      </w:r>
-      <w:proofErr w:type="spellStart"/>
-      <w:r>
-        <w:rPr>
-          <w:rFonts w:cstheme="minorHAnsi"/>
-          <w:lang w:val="nl-NL"/>
-        </w:rPr>
-        <w:t>statespace</w:t>
-      </w:r>
-      <w:proofErr w:type="spellEnd"/>
-      <w:r>
-        <w:rPr>
-          <w:rFonts w:cstheme="minorHAnsi"/>
-          <w:lang w:val="nl-NL"/>
-        </w:rPr>
-        <w:t xml:space="preserve">) </w:t>
+        <w:t xml:space="preserve">(statespace) </w:t>
       </w:r>
       <w:r>
         <w:rPr>
@@ -633,23 +599,7 @@
           <w:rFonts w:cstheme="minorHAnsi"/>
           <w:lang w:val="nl-NL"/>
         </w:rPr>
-        <w:t xml:space="preserve">dus zal niet worden meegenomen in de </w:t>
-      </w:r>
-      <w:proofErr w:type="spellStart"/>
-      <w:r>
-        <w:rPr>
-          <w:rFonts w:cstheme="minorHAnsi"/>
-          <w:lang w:val="nl-NL"/>
-        </w:rPr>
-        <w:t>statespace</w:t>
-      </w:r>
-      <w:proofErr w:type="spellEnd"/>
-      <w:r>
-        <w:rPr>
-          <w:rFonts w:cstheme="minorHAnsi"/>
-          <w:lang w:val="nl-NL"/>
-        </w:rPr>
-        <w:t xml:space="preserve"> berekening. </w:t>
+        <w:t xml:space="preserve">dus zal niet worden meegenomen in de statespace berekening. </w:t>
       </w:r>
     </w:p>
     <w:p>
@@ -671,23 +621,7 @@
           <w:rFonts w:cstheme="minorHAnsi"/>
           <w:lang w:val="nl-NL"/>
         </w:rPr>
-        <w:t xml:space="preserve">mogelijkheden bij elkaar opgeteld geeft een </w:t>
-      </w:r>
-      <w:proofErr w:type="spellStart"/>
-      <w:r>
-        <w:rPr>
-          <w:rFonts w:cstheme="minorHAnsi"/>
-          <w:lang w:val="nl-NL"/>
-        </w:rPr>
-        <w:t>statespace</w:t>
-      </w:r>
-      <w:proofErr w:type="spellEnd"/>
-      <w:r>
-        <w:rPr>
-          <w:rFonts w:cstheme="minorHAnsi"/>
-          <w:lang w:val="nl-NL"/>
-        </w:rPr>
-        <w:t xml:space="preserve"> van </w:t>
+        <w:t xml:space="preserve">mogelijkheden bij elkaar opgeteld geeft een statespace van </w:t>
       </w:r>
       <w:r>
         <w:rPr>
@@ -695,79 +629,7 @@
           <w:kern w:val="0"/>
           <w:lang w:val="nl-NL"/>
         </w:rPr>
-        <w:t>65</w:t>
-      </w:r>
-      <w:r>
-        <w:rPr>
-          <w:rFonts w:cstheme="minorHAnsi"/>
-          <w:kern w:val="0"/>
-          <w:lang w:val="nl-NL"/>
-        </w:rPr>
-        <w:t>,</w:t>
-      </w:r>
-      <w:r>
-        <w:rPr>
-          <w:rFonts w:cstheme="minorHAnsi"/>
-          <w:kern w:val="0"/>
-          <w:lang w:val="nl-NL"/>
-        </w:rPr>
-        <w:t>241</w:t>
-      </w:r>
-      <w:r>
-        <w:rPr>
-          <w:rFonts w:cstheme="minorHAnsi"/>
-          <w:kern w:val="0"/>
-          <w:lang w:val="nl-NL"/>
-        </w:rPr>
-        <w:t>,</w:t>
-      </w:r>
-      <w:r>
-        <w:rPr>
-          <w:rFonts w:cstheme="minorHAnsi"/>
-          <w:kern w:val="0"/>
-          <w:lang w:val="nl-NL"/>
-        </w:rPr>
-        <w:t>222</w:t>
-      </w:r>
-      <w:r>
-        <w:rPr>
-          <w:rFonts w:cstheme="minorHAnsi"/>
-          <w:kern w:val="0"/>
-          <w:lang w:val="nl-NL"/>
-        </w:rPr>
-        <w:t>,</w:t>
-      </w:r>
-      <w:r>
-        <w:rPr>
-          <w:rFonts w:cstheme="minorHAnsi"/>
-          <w:kern w:val="0"/>
-          <w:lang w:val="nl-NL"/>
-        </w:rPr>
-        <w:t>926</w:t>
-      </w:r>
-      <w:r>
-        <w:rPr>
-          <w:rFonts w:cstheme="minorHAnsi"/>
-          <w:kern w:val="0"/>
-          <w:lang w:val="nl-NL"/>
-        </w:rPr>
-        <w:t>,</w:t>
-      </w:r>
-      <w:r>
-        <w:rPr>
-          <w:rFonts w:cstheme="minorHAnsi"/>
-          <w:kern w:val="0"/>
-          <w:lang w:val="nl-NL"/>
-        </w:rPr>
-        <w:t>418</w:t>
-      </w:r>
-      <w:r>
-        <w:rPr>
-          <w:rFonts w:cstheme="minorHAnsi"/>
-          <w:kern w:val="0"/>
-          <w:lang w:val="nl-NL"/>
-        </w:rPr>
-        <w:t xml:space="preserve"> </w:t>
+        <w:t xml:space="preserve">65,241,222,926,418 </w:t>
       </w:r>
       <w:r>
         <w:rPr>

</xml_diff>